<commit_message>
added hacker ideas in character notes
</commit_message>
<xml_diff>
--- a/Character Notes .docx
+++ b/Character Notes .docx
@@ -41,6 +41,86 @@
     </w:p>
     <w:p>
       <w:pPr>
+        <w:pStyle w:val="ListParagraph"/>
+        <w:numPr>
+          <w:ilvl w:val="0"/>
+          <w:numId w:val="2"/>
+        </w:numPr>
+        <w:rPr>
+          <w:rFonts w:ascii="Acumin Pro ExtraCondensed" w:hAnsi="Acumin Pro ExtraCondensed"/>
+          <w:color w:val="0070C0"/>
+          <w:sz w:val="32"/>
+        </w:rPr>
+      </w:pPr>
+      <w:r>
+        <w:rPr>
+          <w:rFonts w:ascii="Calisto MT" w:hAnsi="Calisto MT"/>
+          <w:sz w:val="20"/>
+        </w:rPr>
+        <w:t xml:space="preserve">Glitched versions of images from the game </w:t>
+      </w:r>
+    </w:p>
+    <w:p>
+      <w:pPr>
+        <w:pStyle w:val="ListParagraph"/>
+        <w:numPr>
+          <w:ilvl w:val="0"/>
+          <w:numId w:val="2"/>
+        </w:numPr>
+        <w:rPr>
+          <w:rFonts w:ascii="Acumin Pro ExtraCondensed" w:hAnsi="Acumin Pro ExtraCondensed"/>
+          <w:color w:val="0070C0"/>
+          <w:sz w:val="32"/>
+        </w:rPr>
+      </w:pPr>
+      <w:r>
+        <w:rPr>
+          <w:rFonts w:ascii="Calisto MT" w:hAnsi="Calisto MT"/>
+          <w:sz w:val="20"/>
+        </w:rPr>
+        <w:t>Love poems to the hacker</w:t>
+      </w:r>
+    </w:p>
+    <w:p>
+      <w:pPr>
+        <w:pStyle w:val="ListParagraph"/>
+        <w:numPr>
+          <w:ilvl w:val="0"/>
+          <w:numId w:val="2"/>
+        </w:numPr>
+        <w:rPr>
+          <w:rFonts w:ascii="Acumin Pro ExtraCondensed" w:hAnsi="Acumin Pro ExtraCondensed"/>
+          <w:color w:val="0070C0"/>
+          <w:sz w:val="32"/>
+        </w:rPr>
+      </w:pPr>
+      <w:r>
+        <w:rPr>
+          <w:rFonts w:ascii="Calisto MT" w:hAnsi="Calisto MT"/>
+          <w:sz w:val="20"/>
+        </w:rPr>
+        <w:t>Elements of the actual process of accessing the Instagram API</w:t>
+      </w:r>
+    </w:p>
+    <w:p>
+      <w:pPr>
+        <w:rPr>
+          <w:rFonts w:ascii="Acumin Pro ExtraCondensed" w:hAnsi="Acumin Pro ExtraCondensed"/>
+          <w:color w:val="0070C0"/>
+          <w:sz w:val="32"/>
+        </w:rPr>
+      </w:pPr>
+      <w:r>
+        <w:rPr>
+          <w:rFonts w:ascii="Acumin Pro ExtraCondensed" w:hAnsi="Acumin Pro ExtraCondensed"/>
+          <w:color w:val="0070C0"/>
+          <w:sz w:val="32"/>
+        </w:rPr>
+        <w:t xml:space="preserve">Character </w:t>
+      </w:r>
+    </w:p>
+    <w:p>
+      <w:pPr>
         <w:rPr>
           <w:rFonts w:ascii="Acumin Pro ExtraCondensed" w:hAnsi="Acumin Pro ExtraCondensed"/>
           <w:color w:val="0070C0"/>
@@ -54,39 +134,38 @@
         </w:rPr>
         <w:t>The</w:t>
       </w:r>
-    </w:p>
-    <w:p>
-      <w:pPr>
-        <w:rPr>
-          <w:rFonts w:ascii="Acumin Pro ExtraCondensed" w:hAnsi="Acumin Pro ExtraCondensed"/>
-          <w:color w:val="0070C0"/>
-          <w:sz w:val="32"/>
-        </w:rPr>
-      </w:pPr>
-      <w:r>
-        <w:rPr>
-          <w:rFonts w:ascii="Acumin Pro ExtraCondensed" w:hAnsi="Acumin Pro ExtraCondensed"/>
-          <w:color w:val="0070C0"/>
-          <w:sz w:val="32"/>
-        </w:rPr>
-        <w:t xml:space="preserve">Character </w:t>
-      </w:r>
-    </w:p>
-    <w:p>
-      <w:pPr>
-        <w:rPr>
-          <w:rFonts w:ascii="Acumin Pro ExtraCondensed" w:hAnsi="Acumin Pro ExtraCondensed"/>
-          <w:color w:val="0070C0"/>
-          <w:sz w:val="32"/>
-        </w:rPr>
-      </w:pPr>
-      <w:r>
-        <w:rPr>
-          <w:rFonts w:ascii="Calisto MT" w:hAnsi="Calisto MT"/>
-          <w:sz w:val="20"/>
-        </w:rPr>
-        <w:t>The</w:t>
-      </w:r>
+      <w:r>
+        <w:rPr>
+          <w:rFonts w:ascii="Calisto MT" w:hAnsi="Calisto MT"/>
+          <w:sz w:val="20"/>
+        </w:rPr>
+        <w:t xml:space="preserve"> hacker is a cyborg, a disillusioned former computer programmer. Throughout the game, the protagonist can only communicate with them through an online messaging interface – we do not meet the hacker in person. Interactions with the hacker involve going through the actual steps taken to access Instagram’s API, giving the feeling of the hacking process that underlies the structure of the game. You can also write love poetry and exchange it with the hacker via the messaging interface. </w:t>
+      </w:r>
+      <w:proofErr w:type="spellStart"/>
+      <w:r>
+        <w:rPr>
+          <w:rFonts w:ascii="Calisto MT" w:hAnsi="Calisto MT"/>
+          <w:sz w:val="20"/>
+        </w:rPr>
+        <w:t>Ultimately</w:t>
+      </w:r>
+      <w:proofErr w:type="spellEnd"/>
+      <w:r>
+        <w:rPr>
+          <w:rFonts w:ascii="Calisto MT" w:hAnsi="Calisto MT"/>
+          <w:sz w:val="20"/>
+        </w:rPr>
+        <w:t xml:space="preserve">, to win the hacker over, the player </w:t>
+      </w:r>
+      <w:r>
+        <w:rPr>
+          <w:rFonts w:ascii="Calisto MT" w:hAnsi="Calisto MT"/>
+          <w:sz w:val="20"/>
+        </w:rPr>
+        <w:t>must want to bring down the internet itself – you therefore end their path by destroying your own means of communication with the hacker, ending the game.</w:t>
+      </w:r>
+      <w:bookmarkStart w:id="0" w:name="_GoBack"/>
+      <w:bookmarkEnd w:id="0"/>
     </w:p>
     <w:p>
       <w:pPr>
@@ -351,6 +430,7 @@
           <w:rFonts w:ascii="Calisto MT" w:hAnsi="Calisto MT"/>
           <w:sz w:val="20"/>
         </w:rPr>
+        <w:lastRenderedPageBreak/>
         <w:t xml:space="preserve">Expungement ritual </w:t>
       </w:r>
     </w:p>
@@ -389,8 +469,6 @@
         </w:rPr>
         <w:t xml:space="preserve"> </w:t>
       </w:r>
-      <w:bookmarkStart w:id="0" w:name="_GoBack"/>
-      <w:bookmarkEnd w:id="0"/>
     </w:p>
     <w:p>
       <w:pPr>
@@ -482,7 +560,6 @@
           <w:rFonts w:ascii="Calisto MT" w:hAnsi="Calisto MT"/>
           <w:sz w:val="20"/>
         </w:rPr>
-        <w:lastRenderedPageBreak/>
         <w:t>The</w:t>
       </w:r>
     </w:p>
@@ -619,8 +696,124 @@
       </w:rPr>
     </w:lvl>
   </w:abstractNum>
+  <w:abstractNum w:abstractNumId="1" w15:restartNumberingAfterBreak="0">
+    <w:nsid w:val="37F44A54"/>
+    <w:multiLevelType w:val="hybridMultilevel"/>
+    <w:tmpl w:val="9D8805B4"/>
+    <w:lvl w:ilvl="0" w:tplc="04090001">
+      <w:start w:val="1"/>
+      <w:numFmt w:val="bullet"/>
+      <w:lvlText w:val=""/>
+      <w:lvlJc w:val="left"/>
+      <w:pPr>
+        <w:ind w:left="720" w:hanging="360"/>
+      </w:pPr>
+      <w:rPr>
+        <w:rFonts w:ascii="Symbol" w:hAnsi="Symbol" w:hint="default"/>
+      </w:rPr>
+    </w:lvl>
+    <w:lvl w:ilvl="1" w:tplc="04090003" w:tentative="1">
+      <w:start w:val="1"/>
+      <w:numFmt w:val="bullet"/>
+      <w:lvlText w:val="o"/>
+      <w:lvlJc w:val="left"/>
+      <w:pPr>
+        <w:ind w:left="1440" w:hanging="360"/>
+      </w:pPr>
+      <w:rPr>
+        <w:rFonts w:ascii="Courier New" w:hAnsi="Courier New" w:cs="Courier New" w:hint="default"/>
+      </w:rPr>
+    </w:lvl>
+    <w:lvl w:ilvl="2" w:tplc="04090005" w:tentative="1">
+      <w:start w:val="1"/>
+      <w:numFmt w:val="bullet"/>
+      <w:lvlText w:val=""/>
+      <w:lvlJc w:val="left"/>
+      <w:pPr>
+        <w:ind w:left="2160" w:hanging="360"/>
+      </w:pPr>
+      <w:rPr>
+        <w:rFonts w:ascii="Wingdings" w:hAnsi="Wingdings" w:hint="default"/>
+      </w:rPr>
+    </w:lvl>
+    <w:lvl w:ilvl="3" w:tplc="04090001" w:tentative="1">
+      <w:start w:val="1"/>
+      <w:numFmt w:val="bullet"/>
+      <w:lvlText w:val=""/>
+      <w:lvlJc w:val="left"/>
+      <w:pPr>
+        <w:ind w:left="2880" w:hanging="360"/>
+      </w:pPr>
+      <w:rPr>
+        <w:rFonts w:ascii="Symbol" w:hAnsi="Symbol" w:hint="default"/>
+      </w:rPr>
+    </w:lvl>
+    <w:lvl w:ilvl="4" w:tplc="04090003" w:tentative="1">
+      <w:start w:val="1"/>
+      <w:numFmt w:val="bullet"/>
+      <w:lvlText w:val="o"/>
+      <w:lvlJc w:val="left"/>
+      <w:pPr>
+        <w:ind w:left="3600" w:hanging="360"/>
+      </w:pPr>
+      <w:rPr>
+        <w:rFonts w:ascii="Courier New" w:hAnsi="Courier New" w:cs="Courier New" w:hint="default"/>
+      </w:rPr>
+    </w:lvl>
+    <w:lvl w:ilvl="5" w:tplc="04090005" w:tentative="1">
+      <w:start w:val="1"/>
+      <w:numFmt w:val="bullet"/>
+      <w:lvlText w:val=""/>
+      <w:lvlJc w:val="left"/>
+      <w:pPr>
+        <w:ind w:left="4320" w:hanging="360"/>
+      </w:pPr>
+      <w:rPr>
+        <w:rFonts w:ascii="Wingdings" w:hAnsi="Wingdings" w:hint="default"/>
+      </w:rPr>
+    </w:lvl>
+    <w:lvl w:ilvl="6" w:tplc="04090001" w:tentative="1">
+      <w:start w:val="1"/>
+      <w:numFmt w:val="bullet"/>
+      <w:lvlText w:val=""/>
+      <w:lvlJc w:val="left"/>
+      <w:pPr>
+        <w:ind w:left="5040" w:hanging="360"/>
+      </w:pPr>
+      <w:rPr>
+        <w:rFonts w:ascii="Symbol" w:hAnsi="Symbol" w:hint="default"/>
+      </w:rPr>
+    </w:lvl>
+    <w:lvl w:ilvl="7" w:tplc="04090003" w:tentative="1">
+      <w:start w:val="1"/>
+      <w:numFmt w:val="bullet"/>
+      <w:lvlText w:val="o"/>
+      <w:lvlJc w:val="left"/>
+      <w:pPr>
+        <w:ind w:left="5760" w:hanging="360"/>
+      </w:pPr>
+      <w:rPr>
+        <w:rFonts w:ascii="Courier New" w:hAnsi="Courier New" w:cs="Courier New" w:hint="default"/>
+      </w:rPr>
+    </w:lvl>
+    <w:lvl w:ilvl="8" w:tplc="04090005" w:tentative="1">
+      <w:start w:val="1"/>
+      <w:numFmt w:val="bullet"/>
+      <w:lvlText w:val=""/>
+      <w:lvlJc w:val="left"/>
+      <w:pPr>
+        <w:ind w:left="6480" w:hanging="360"/>
+      </w:pPr>
+      <w:rPr>
+        <w:rFonts w:ascii="Wingdings" w:hAnsi="Wingdings" w:hint="default"/>
+      </w:rPr>
+    </w:lvl>
+  </w:abstractNum>
   <w:num w:numId="1">
     <w:abstractNumId w:val="0"/>
+  </w:num>
+  <w:num w:numId="2">
+    <w:abstractNumId w:val="1"/>
   </w:num>
 </w:numbering>
 </file>
@@ -642,7 +835,7 @@
       </w:pPr>
     </w:pPrDefault>
   </w:docDefaults>
-  <w:latentStyles w:defLockedState="0" w:defUIPriority="99" w:defSemiHidden="0" w:defUnhideWhenUsed="0" w:defQFormat="0" w:count="376">
+  <w:latentStyles w:defLockedState="0" w:defUIPriority="99" w:defSemiHidden="0" w:defUnhideWhenUsed="0" w:defQFormat="0" w:count="375">
     <w:lsdException w:name="Normal" w:uiPriority="0" w:qFormat="1"/>
     <w:lsdException w:name="heading 1" w:uiPriority="9" w:qFormat="1"/>
     <w:lsdException w:name="heading 2" w:semiHidden="1" w:uiPriority="9" w:unhideWhenUsed="1" w:qFormat="1"/>
@@ -748,6 +941,7 @@
     <w:lsdException w:name="HTML Sample" w:semiHidden="1" w:unhideWhenUsed="1"/>
     <w:lsdException w:name="HTML Typewriter" w:semiHidden="1" w:unhideWhenUsed="1"/>
     <w:lsdException w:name="HTML Variable" w:semiHidden="1" w:unhideWhenUsed="1"/>
+    <w:lsdException w:name="Normal Table" w:semiHidden="1" w:unhideWhenUsed="1"/>
     <w:lsdException w:name="annotation subject" w:semiHidden="1" w:unhideWhenUsed="1"/>
     <w:lsdException w:name="No List" w:semiHidden="1" w:unhideWhenUsed="1"/>
     <w:lsdException w:name="Outline List 1" w:semiHidden="1" w:unhideWhenUsed="1"/>
@@ -794,8 +988,10 @@
     <w:lsdException w:name="Table Subtle 2" w:semiHidden="1" w:unhideWhenUsed="1"/>
     <w:lsdException w:name="Table Web 1" w:semiHidden="1" w:unhideWhenUsed="1"/>
     <w:lsdException w:name="Table Web 2" w:semiHidden="1" w:unhideWhenUsed="1"/>
+    <w:lsdException w:name="Table Web 3" w:semiHidden="1" w:unhideWhenUsed="1"/>
     <w:lsdException w:name="Balloon Text" w:semiHidden="1" w:unhideWhenUsed="1"/>
     <w:lsdException w:name="Table Grid" w:uiPriority="39"/>
+    <w:lsdException w:name="Table Theme" w:semiHidden="1" w:unhideWhenUsed="1"/>
     <w:lsdException w:name="Placeholder Text" w:semiHidden="1"/>
     <w:lsdException w:name="No Spacing" w:uiPriority="1" w:qFormat="1"/>
     <w:lsdException w:name="Light Shading" w:uiPriority="60"/>
@@ -1015,7 +1211,6 @@
     <w:lsdException w:name="Smart Hyperlink" w:semiHidden="1" w:unhideWhenUsed="1"/>
     <w:lsdException w:name="Hashtag" w:semiHidden="1" w:unhideWhenUsed="1"/>
     <w:lsdException w:name="Unresolved Mention" w:semiHidden="1" w:unhideWhenUsed="1"/>
-    <w:lsdException w:name="Smart Link" w:semiHidden="1" w:unhideWhenUsed="1"/>
   </w:latentStyles>
   <w:style w:type="paragraph" w:default="1" w:styleId="Normal">
     <w:name w:val="Normal"/>

</xml_diff>

<commit_message>
Edited Witch and witch prototype fold
</commit_message>
<xml_diff>
--- a/Character Notes .docx
+++ b/Character Notes .docx
@@ -559,7 +559,14 @@
           <w:rFonts w:ascii="Calisto MT" w:hAnsi="Calisto MT"/>
           <w:sz w:val="20"/>
         </w:rPr>
-        <w:t xml:space="preserve"> are sensations that were sealed when they were born. These are intense sensations like anger, anxiety, depression, dysphoria, narcissism, rage, PTSD, shame, and more. This was to ensure that individuals would contribute to the system more smoothly. </w:t>
+        <w:t xml:space="preserve"> are sensations that were sealed when they were born. These are intense sensations like anger, anxiety, depression, dysphoria, narcissism, rage, PTSD, shame, and more. This was to ensure that individuals would contribute to the </w:t>
+      </w:r>
+      <w:r>
+        <w:rPr>
+          <w:rFonts w:ascii="Calisto MT" w:hAnsi="Calisto MT"/>
+          <w:sz w:val="20"/>
+        </w:rPr>
+        <w:t>capital system more smoothly.</w:t>
       </w:r>
       <w:bookmarkStart w:id="0" w:name="_GoBack"/>
       <w:bookmarkEnd w:id="0"/>

</xml_diff>

<commit_message>
more update sto witch
</commit_message>
<xml_diff>
--- a/Character Notes .docx
+++ b/Character Notes .docx
@@ -388,11 +388,20 @@
           <w:sz w:val="20"/>
         </w:rPr>
       </w:pPr>
-      <w:r>
-        <w:rPr>
-          <w:rFonts w:ascii="Calisto MT" w:hAnsi="Calisto MT"/>
-          <w:sz w:val="20"/>
-        </w:rPr>
+    </w:p>
+    <w:p>
+      <w:pPr>
+        <w:rPr>
+          <w:rFonts w:ascii="Calisto MT" w:hAnsi="Calisto MT"/>
+          <w:sz w:val="20"/>
+        </w:rPr>
+      </w:pPr>
+      <w:r>
+        <w:rPr>
+          <w:rFonts w:ascii="Calisto MT" w:hAnsi="Calisto MT"/>
+          <w:sz w:val="20"/>
+        </w:rPr>
+        <w:lastRenderedPageBreak/>
         <w:t xml:space="preserve">Varying rituals considered are: </w:t>
       </w:r>
     </w:p>
@@ -413,7 +422,6 @@
           <w:rFonts w:ascii="Calisto MT" w:hAnsi="Calisto MT"/>
           <w:sz w:val="20"/>
         </w:rPr>
-        <w:lastRenderedPageBreak/>
         <w:t xml:space="preserve">Expungement ritual </w:t>
       </w:r>
     </w:p>
@@ -436,15 +444,13 @@
         </w:rPr>
         <w:t xml:space="preserve">Summary: The player goes through steps that helps them process feelings they have </w:t>
       </w:r>
-      <w:proofErr w:type="spellStart"/>
-      <w:r>
-        <w:rPr>
-          <w:rFonts w:ascii="Calisto MT" w:hAnsi="Calisto MT"/>
-          <w:sz w:val="20"/>
-        </w:rPr>
-        <w:t>internalzed</w:t>
-      </w:r>
-      <w:proofErr w:type="spellEnd"/>
+      <w:r>
+        <w:rPr>
+          <w:rFonts w:ascii="Calisto MT" w:hAnsi="Calisto MT"/>
+          <w:sz w:val="20"/>
+        </w:rPr>
+        <w:t>internalized</w:t>
+      </w:r>
       <w:r>
         <w:rPr>
           <w:rFonts w:ascii="Calisto MT" w:hAnsi="Calisto MT"/>
@@ -477,7 +483,7 @@
       <w:pPr>
         <w:pStyle w:val="ListParagraph"/>
         <w:numPr>
-          <w:ilvl w:val="0"/>
+          <w:ilvl w:val="1"/>
           <w:numId w:val="1"/>
         </w:numPr>
         <w:rPr>
@@ -490,7 +496,7 @@
           <w:rFonts w:ascii="Calisto MT" w:hAnsi="Calisto MT"/>
           <w:sz w:val="20"/>
         </w:rPr>
-        <w:t xml:space="preserve">Utopian Performance ritual </w:t>
+        <w:t>The players geographical locations on Instagram are mixed up</w:t>
       </w:r>
     </w:p>
     <w:p>
@@ -510,11 +516,71 @@
           <w:rFonts w:ascii="Calisto MT" w:hAnsi="Calisto MT"/>
           <w:sz w:val="20"/>
         </w:rPr>
+        <w:t xml:space="preserve">Utopian Performance ritual </w:t>
+      </w:r>
+    </w:p>
+    <w:p>
+      <w:pPr>
+        <w:pStyle w:val="ListParagraph"/>
+        <w:numPr>
+          <w:ilvl w:val="1"/>
+          <w:numId w:val="1"/>
+        </w:numPr>
+        <w:rPr>
+          <w:rFonts w:ascii="Calisto MT" w:hAnsi="Calisto MT"/>
+          <w:sz w:val="20"/>
+        </w:rPr>
+      </w:pPr>
+      <w:r>
+        <w:rPr>
+          <w:rFonts w:ascii="Calisto MT" w:hAnsi="Calisto MT"/>
+          <w:sz w:val="20"/>
+        </w:rPr>
+        <w:t xml:space="preserve">The player role plays with the witch, having text that they may not be known for saying show up on their account. </w:t>
+      </w:r>
+    </w:p>
+    <w:p>
+      <w:pPr>
+        <w:pStyle w:val="ListParagraph"/>
+        <w:numPr>
+          <w:ilvl w:val="0"/>
+          <w:numId w:val="1"/>
+        </w:numPr>
+        <w:rPr>
+          <w:rFonts w:ascii="Calisto MT" w:hAnsi="Calisto MT"/>
+          <w:sz w:val="20"/>
+        </w:rPr>
+      </w:pPr>
+      <w:r>
+        <w:rPr>
+          <w:rFonts w:ascii="Calisto MT" w:hAnsi="Calisto MT"/>
+          <w:sz w:val="20"/>
+        </w:rPr>
         <w:t xml:space="preserve">Ritual of memory </w:t>
       </w:r>
     </w:p>
     <w:p>
       <w:pPr>
+        <w:pStyle w:val="ListParagraph"/>
+        <w:numPr>
+          <w:ilvl w:val="1"/>
+          <w:numId w:val="1"/>
+        </w:numPr>
+        <w:rPr>
+          <w:rFonts w:ascii="Calisto MT" w:hAnsi="Calisto MT"/>
+          <w:sz w:val="20"/>
+        </w:rPr>
+      </w:pPr>
+      <w:r>
+        <w:rPr>
+          <w:rFonts w:ascii="Calisto MT" w:hAnsi="Calisto MT"/>
+          <w:sz w:val="20"/>
+        </w:rPr>
+        <w:t xml:space="preserve">Old photos by the player are remixed or removed from their account. </w:t>
+      </w:r>
+    </w:p>
+    <w:p>
+      <w:pPr>
         <w:rPr>
           <w:rFonts w:ascii="Acumin Pro ExtraCondensed" w:hAnsi="Acumin Pro ExtraCondensed"/>
           <w:color w:val="0070C0"/>
@@ -533,9 +599,8 @@
     <w:p>
       <w:pPr>
         <w:rPr>
-          <w:rFonts w:ascii="Acumin Pro ExtraCondensed" w:hAnsi="Acumin Pro ExtraCondensed"/>
-          <w:color w:val="0070C0"/>
-          <w:sz w:val="32"/>
+          <w:rFonts w:ascii="Calisto MT" w:hAnsi="Calisto MT"/>
+          <w:sz w:val="20"/>
         </w:rPr>
       </w:pPr>
       <w:r>
@@ -567,6 +632,82 @@
           <w:sz w:val="20"/>
         </w:rPr>
         <w:t>capital system more smoothly.</w:t>
+      </w:r>
+      <w:r>
+        <w:rPr>
+          <w:rFonts w:ascii="Calisto MT" w:hAnsi="Calisto MT"/>
+          <w:sz w:val="20"/>
+        </w:rPr>
+        <w:t xml:space="preserve"> Instead of a traditional form of magic in this world, </w:t>
+      </w:r>
+      <w:r>
+        <w:rPr>
+          <w:rFonts w:ascii="Calisto MT" w:hAnsi="Calisto MT"/>
+          <w:sz w:val="20"/>
+        </w:rPr>
+        <w:t xml:space="preserve">magic is </w:t>
+      </w:r>
+      <w:proofErr w:type="gramStart"/>
+      <w:r>
+        <w:rPr>
+          <w:rFonts w:ascii="Calisto MT" w:hAnsi="Calisto MT"/>
+          <w:sz w:val="20"/>
+        </w:rPr>
+        <w:t>actually an</w:t>
+      </w:r>
+      <w:proofErr w:type="gramEnd"/>
+      <w:r>
+        <w:rPr>
+          <w:rFonts w:ascii="Calisto MT" w:hAnsi="Calisto MT"/>
+          <w:sz w:val="20"/>
+        </w:rPr>
+        <w:t xml:space="preserve"> instance where a person touches those sensations that are locked away. What happens to them feels like magic, but it doesn’t actually </w:t>
+      </w:r>
+      <w:proofErr w:type="gramStart"/>
+      <w:r>
+        <w:rPr>
+          <w:rFonts w:ascii="Calisto MT" w:hAnsi="Calisto MT"/>
+          <w:sz w:val="20"/>
+        </w:rPr>
+        <w:t>effect</w:t>
+      </w:r>
+      <w:proofErr w:type="gramEnd"/>
+      <w:r>
+        <w:rPr>
+          <w:rFonts w:ascii="Calisto MT" w:hAnsi="Calisto MT"/>
+          <w:sz w:val="20"/>
+        </w:rPr>
+        <w:t xml:space="preserve"> anything externally. </w:t>
+      </w:r>
+    </w:p>
+    <w:p>
+      <w:pPr>
+        <w:rPr>
+          <w:rFonts w:ascii="Acumin Pro ExtraCondensed" w:hAnsi="Acumin Pro ExtraCondensed"/>
+          <w:color w:val="0070C0"/>
+          <w:sz w:val="32"/>
+        </w:rPr>
+      </w:pPr>
+      <w:r>
+        <w:rPr>
+          <w:rFonts w:ascii="Calisto MT" w:hAnsi="Calisto MT"/>
+          <w:sz w:val="20"/>
+        </w:rPr>
+        <w:t xml:space="preserve">The witch is part of a network of other witches who connect via the moon. </w:t>
+      </w:r>
+      <w:r>
+        <w:rPr>
+          <w:rFonts w:ascii="Calisto MT" w:hAnsi="Calisto MT"/>
+          <w:sz w:val="20"/>
+        </w:rPr>
+        <w:t>Each one is a person who was awoken by another, the original staying anonymous to maintain safety. The witch stays undercover in order to stay safe from the exploitative systems</w:t>
+      </w:r>
+      <w:r>
+        <w:rPr>
+          <w:rFonts w:ascii="Calisto MT" w:hAnsi="Calisto MT"/>
+          <w:sz w:val="20"/>
+        </w:rPr>
+        <w:t xml:space="preserve"> and for the greater good of being able to awaken other people. </w:t>
       </w:r>
       <w:bookmarkStart w:id="0" w:name="_GoBack"/>
       <w:bookmarkEnd w:id="0"/>

</xml_diff>

<commit_message>
upd8 with hacker notes
</commit_message>
<xml_diff>
--- a/Character Notes .docx
+++ b/Character Notes .docx
@@ -122,9 +122,8 @@
     <w:p>
       <w:pPr>
         <w:rPr>
-          <w:rFonts w:ascii="Acumin Pro ExtraCondensed" w:hAnsi="Acumin Pro ExtraCondensed"/>
-          <w:color w:val="0070C0"/>
-          <w:sz w:val="32"/>
+          <w:rFonts w:ascii="Calisto MT" w:hAnsi="Calisto MT"/>
+          <w:sz w:val="20"/>
         </w:rPr>
       </w:pPr>
       <w:r>
@@ -146,8 +145,210 @@
           <w:rFonts w:ascii="Calisto MT" w:hAnsi="Calisto MT"/>
           <w:sz w:val="20"/>
         </w:rPr>
-        <w:t>must want to bring down the internet itself – you therefore end their path by destroying your own means of communication with the hacker, ending the game.</w:t>
-      </w:r>
+        <w:t xml:space="preserve">must want to bring down the internet itself – you therefore end their path by destroying your own means of communication with the hacker, </w:t>
+      </w:r>
+      <w:bookmarkStart w:id="0" w:name="_Hlk7533023"/>
+      <w:r>
+        <w:rPr>
+          <w:rFonts w:ascii="Calisto MT" w:hAnsi="Calisto MT"/>
+          <w:sz w:val="20"/>
+        </w:rPr>
+        <w:t>ending the game</w:t>
+      </w:r>
+      <w:bookmarkEnd w:id="0"/>
+      <w:r>
+        <w:rPr>
+          <w:rFonts w:ascii="Calisto MT" w:hAnsi="Calisto MT"/>
+          <w:sz w:val="20"/>
+        </w:rPr>
+        <w:t>.</w:t>
+      </w:r>
+    </w:p>
+    <w:p>
+      <w:pPr>
+        <w:pStyle w:val="ListParagraph"/>
+        <w:numPr>
+          <w:ilvl w:val="0"/>
+          <w:numId w:val="5"/>
+        </w:numPr>
+        <w:rPr>
+          <w:rFonts w:ascii="Acumin Pro ExtraCondensed" w:hAnsi="Acumin Pro ExtraCondensed"/>
+          <w:color w:val="0070C0"/>
+          <w:sz w:val="32"/>
+        </w:rPr>
+      </w:pPr>
+      <w:r>
+        <w:rPr>
+          <w:rFonts w:ascii="Acumin Pro ExtraCondensed" w:hAnsi="Acumin Pro ExtraCondensed"/>
+          <w:color w:val="0070C0"/>
+          <w:sz w:val="32"/>
+        </w:rPr>
+        <w:t>Jealousy</w:t>
+      </w:r>
+    </w:p>
+    <w:p>
+      <w:pPr>
+        <w:pStyle w:val="ListParagraph"/>
+        <w:numPr>
+          <w:ilvl w:val="0"/>
+          <w:numId w:val="5"/>
+        </w:numPr>
+        <w:rPr>
+          <w:rFonts w:ascii="Acumin Pro ExtraCondensed" w:hAnsi="Acumin Pro ExtraCondensed"/>
+          <w:color w:val="0070C0"/>
+          <w:sz w:val="32"/>
+        </w:rPr>
+      </w:pPr>
+      <w:r>
+        <w:rPr>
+          <w:rFonts w:ascii="Acumin Pro ExtraCondensed" w:hAnsi="Acumin Pro ExtraCondensed"/>
+          <w:color w:val="0070C0"/>
+          <w:sz w:val="32"/>
+        </w:rPr>
+        <w:t>Drama</w:t>
+      </w:r>
+    </w:p>
+    <w:p>
+      <w:pPr>
+        <w:pStyle w:val="ListParagraph"/>
+        <w:numPr>
+          <w:ilvl w:val="0"/>
+          <w:numId w:val="5"/>
+        </w:numPr>
+        <w:rPr>
+          <w:rFonts w:ascii="Acumin Pro ExtraCondensed" w:hAnsi="Acumin Pro ExtraCondensed"/>
+          <w:color w:val="0070C0"/>
+          <w:sz w:val="32"/>
+        </w:rPr>
+      </w:pPr>
+      <w:r>
+        <w:rPr>
+          <w:rFonts w:ascii="Acumin Pro ExtraCondensed" w:hAnsi="Acumin Pro ExtraCondensed"/>
+          <w:color w:val="0070C0"/>
+          <w:sz w:val="32"/>
+        </w:rPr>
+        <w:t xml:space="preserve">References to witch – </w:t>
+      </w:r>
+      <w:r>
+        <w:rPr>
+          <w:rFonts w:ascii="Acumin Pro ExtraCondensed" w:hAnsi="Acumin Pro ExtraCondensed"/>
+          <w:color w:val="0070C0"/>
+          <w:sz w:val="32"/>
+        </w:rPr>
+        <w:t>“passing privilege” vs radical antinormativity</w:t>
+      </w:r>
+    </w:p>
+    <w:p>
+      <w:pPr>
+        <w:pStyle w:val="ListParagraph"/>
+        <w:numPr>
+          <w:ilvl w:val="0"/>
+          <w:numId w:val="5"/>
+        </w:numPr>
+        <w:rPr>
+          <w:rFonts w:ascii="Acumin Pro ExtraCondensed" w:hAnsi="Acumin Pro ExtraCondensed"/>
+          <w:color w:val="0070C0"/>
+          <w:sz w:val="32"/>
+        </w:rPr>
+      </w:pPr>
+      <w:r>
+        <w:rPr>
+          <w:rFonts w:ascii="Acumin Pro ExtraCondensed" w:hAnsi="Acumin Pro ExtraCondensed"/>
+          <w:color w:val="0070C0"/>
+          <w:sz w:val="32"/>
+        </w:rPr>
+        <w:t>Self-destructive tendency</w:t>
+      </w:r>
+    </w:p>
+    <w:p>
+      <w:pPr>
+        <w:pStyle w:val="ListParagraph"/>
+        <w:numPr>
+          <w:ilvl w:val="0"/>
+          <w:numId w:val="5"/>
+        </w:numPr>
+        <w:rPr>
+          <w:rFonts w:ascii="Acumin Pro ExtraCondensed" w:hAnsi="Acumin Pro ExtraCondensed"/>
+          <w:color w:val="0070C0"/>
+          <w:sz w:val="32"/>
+        </w:rPr>
+      </w:pPr>
+      <w:r>
+        <w:rPr>
+          <w:rFonts w:ascii="Acumin Pro ExtraCondensed" w:hAnsi="Acumin Pro ExtraCondensed"/>
+          <w:color w:val="0070C0"/>
+          <w:sz w:val="32"/>
+        </w:rPr>
+        <w:t>Start with the poetry – give two opt out interactions and one opt in. narrator doesn’t send poetry back until later in timeline.</w:t>
+      </w:r>
+    </w:p>
+    <w:p>
+      <w:pPr>
+        <w:pStyle w:val="ListParagraph"/>
+        <w:numPr>
+          <w:ilvl w:val="0"/>
+          <w:numId w:val="5"/>
+        </w:numPr>
+        <w:rPr>
+          <w:rFonts w:ascii="Acumin Pro ExtraCondensed" w:hAnsi="Acumin Pro ExtraCondensed"/>
+          <w:color w:val="0070C0"/>
+          <w:sz w:val="32"/>
+        </w:rPr>
+      </w:pPr>
+      <w:r>
+        <w:rPr>
+          <w:rFonts w:ascii="Acumin Pro ExtraCondensed" w:hAnsi="Acumin Pro ExtraCondensed"/>
+          <w:color w:val="0070C0"/>
+          <w:sz w:val="32"/>
+        </w:rPr>
+        <w:t>Poetry is emotional storage and retrieval – the Augmented use snippets of poetry to restore and access emotions; sending poetry is sharing those emotions.</w:t>
+      </w:r>
+    </w:p>
+    <w:p>
+      <w:pPr>
+        <w:pStyle w:val="ListParagraph"/>
+        <w:numPr>
+          <w:ilvl w:val="0"/>
+          <w:numId w:val="5"/>
+        </w:numPr>
+        <w:rPr>
+          <w:rFonts w:ascii="Acumin Pro ExtraCondensed" w:hAnsi="Acumin Pro ExtraCondensed"/>
+          <w:color w:val="0070C0"/>
+          <w:sz w:val="32"/>
+        </w:rPr>
+      </w:pPr>
+      <w:r>
+        <w:rPr>
+          <w:rFonts w:ascii="Acumin Pro ExtraCondensed" w:hAnsi="Acumin Pro ExtraCondensed"/>
+          <w:color w:val="0070C0"/>
+          <w:sz w:val="32"/>
+        </w:rPr>
+        <w:t>Does the witch know the hacker exists? Maybe there’s a moment where you can choose to tell her or not</w:t>
+      </w:r>
+    </w:p>
+    <w:p>
+      <w:pPr>
+        <w:pStyle w:val="ListParagraph"/>
+        <w:numPr>
+          <w:ilvl w:val="0"/>
+          <w:numId w:val="5"/>
+        </w:numPr>
+        <w:rPr>
+          <w:rFonts w:ascii="Acumin Pro ExtraCondensed" w:hAnsi="Acumin Pro ExtraCondensed"/>
+          <w:color w:val="0070C0"/>
+          <w:sz w:val="32"/>
+        </w:rPr>
+      </w:pPr>
+      <w:r>
+        <w:rPr>
+          <w:rFonts w:ascii="Acumin Pro ExtraCondensed" w:hAnsi="Acumin Pro ExtraCondensed"/>
+          <w:color w:val="0070C0"/>
+          <w:sz w:val="32"/>
+        </w:rPr>
+        <w:t>Cultural debate over whether hacker poetry counts as real magic or not because it’s not biological</w:t>
+      </w:r>
+      <w:bookmarkStart w:id="1" w:name="_GoBack"/>
+      <w:bookmarkEnd w:id="1"/>
     </w:p>
     <w:p>
       <w:pPr>
@@ -200,6 +401,7 @@
           <w:rFonts w:ascii="Calisto MT" w:hAnsi="Calisto MT"/>
           <w:sz w:val="20"/>
         </w:rPr>
+        <w:lastRenderedPageBreak/>
         <w:t>The</w:t>
       </w:r>
     </w:p>
@@ -401,7 +603,6 @@
           <w:rFonts w:ascii="Calisto MT" w:hAnsi="Calisto MT"/>
           <w:sz w:val="20"/>
         </w:rPr>
-        <w:lastRenderedPageBreak/>
         <w:t xml:space="preserve">Varying rituals considered are: </w:t>
       </w:r>
     </w:p>
@@ -616,7 +817,28 @@
           <w:rFonts w:ascii="Calisto MT" w:hAnsi="Calisto MT"/>
           <w:sz w:val="20"/>
         </w:rPr>
-        <w:t xml:space="preserve">Inside </w:t>
+        <w:t xml:space="preserve">Inside each individual are sensations that were sealed when they were born. These are intense sensations like anger, anxiety, depression, dysphoria, narcissism, rage, PTSD, shame, and more. This was to ensure that individuals would contribute to the </w:t>
+      </w:r>
+      <w:r>
+        <w:rPr>
+          <w:rFonts w:ascii="Calisto MT" w:hAnsi="Calisto MT"/>
+          <w:sz w:val="20"/>
+        </w:rPr>
+        <w:t>capital system more smoothly.</w:t>
+      </w:r>
+      <w:r>
+        <w:rPr>
+          <w:rFonts w:ascii="Calisto MT" w:hAnsi="Calisto MT"/>
+          <w:sz w:val="20"/>
+        </w:rPr>
+        <w:t xml:space="preserve"> Instead of a traditional form of magic in this world, </w:t>
+      </w:r>
+      <w:r>
+        <w:rPr>
+          <w:rFonts w:ascii="Calisto MT" w:hAnsi="Calisto MT"/>
+          <w:sz w:val="20"/>
+        </w:rPr>
+        <w:t xml:space="preserve">magic is actually an instance where a person touches those sensations that are locked away. What happens to them feels like magic, but it doesn’t actually </w:t>
       </w:r>
       <w:proofErr w:type="gramStart"/>
       <w:r>
@@ -624,7 +846,7 @@
           <w:rFonts w:ascii="Calisto MT" w:hAnsi="Calisto MT"/>
           <w:sz w:val="20"/>
         </w:rPr>
-        <w:t>each individual</w:t>
+        <w:t>effect</w:t>
       </w:r>
       <w:proofErr w:type="gramEnd"/>
       <w:r>
@@ -632,28 +854,126 @@
           <w:rFonts w:ascii="Calisto MT" w:hAnsi="Calisto MT"/>
           <w:sz w:val="20"/>
         </w:rPr>
-        <w:t xml:space="preserve"> are sensations that were sealed when they were born. These are intense sensations like anger, anxiety, depression, dysphoria, narcissism, rage, PTSD, shame, and more. This was to ensure that individuals would contribute to the </w:t>
-      </w:r>
-      <w:r>
-        <w:rPr>
-          <w:rFonts w:ascii="Calisto MT" w:hAnsi="Calisto MT"/>
-          <w:sz w:val="20"/>
-        </w:rPr>
-        <w:t>capital system more smoothly.</w:t>
-      </w:r>
-      <w:r>
-        <w:rPr>
-          <w:rFonts w:ascii="Calisto MT" w:hAnsi="Calisto MT"/>
-          <w:sz w:val="20"/>
-        </w:rPr>
-        <w:t xml:space="preserve"> Instead of a traditional form of magic in this world, </w:t>
-      </w:r>
-      <w:r>
-        <w:rPr>
-          <w:rFonts w:ascii="Calisto MT" w:hAnsi="Calisto MT"/>
-          <w:sz w:val="20"/>
-        </w:rPr>
-        <w:t xml:space="preserve">magic is </w:t>
+        <w:t xml:space="preserve"> anything externally. </w:t>
+      </w:r>
+    </w:p>
+    <w:p>
+      <w:pPr>
+        <w:rPr>
+          <w:rFonts w:ascii="Acumin Pro ExtraCondensed" w:hAnsi="Acumin Pro ExtraCondensed"/>
+          <w:color w:val="0070C0"/>
+          <w:sz w:val="32"/>
+        </w:rPr>
+      </w:pPr>
+      <w:r>
+        <w:rPr>
+          <w:rFonts w:ascii="Calisto MT" w:hAnsi="Calisto MT"/>
+          <w:sz w:val="20"/>
+        </w:rPr>
+        <w:t xml:space="preserve">The witch is part of a network of other witches who connect via the moon. </w:t>
+      </w:r>
+      <w:r>
+        <w:rPr>
+          <w:rFonts w:ascii="Calisto MT" w:hAnsi="Calisto MT"/>
+          <w:sz w:val="20"/>
+        </w:rPr>
+        <w:t>Each one is a person who was awoken by another, the original staying anonymous to maintain safety. The witch stays undercover in order to stay safe from the exploitative systems</w:t>
+      </w:r>
+      <w:r>
+        <w:rPr>
+          <w:rFonts w:ascii="Calisto MT" w:hAnsi="Calisto MT"/>
+          <w:sz w:val="20"/>
+        </w:rPr>
+        <w:t xml:space="preserve"> and for the greater good of being able to awaken other people. </w:t>
+      </w:r>
+    </w:p>
+    <w:p>
+      <w:pPr>
+        <w:rPr>
+          <w:rFonts w:ascii="Acumin Pro ExtraCondensed" w:hAnsi="Acumin Pro ExtraCondensed"/>
+          <w:color w:val="0070C0"/>
+          <w:sz w:val="32"/>
+        </w:rPr>
+      </w:pPr>
+      <w:r>
+        <w:rPr>
+          <w:rFonts w:ascii="Acumin Pro ExtraCondensed" w:hAnsi="Acumin Pro ExtraCondensed"/>
+          <w:color w:val="0070C0"/>
+          <w:sz w:val="32"/>
+        </w:rPr>
+        <w:t xml:space="preserve">Character </w:t>
+      </w:r>
+      <w:r>
+        <w:rPr>
+          <w:rFonts w:ascii="Acumin Pro ExtraCondensed" w:hAnsi="Acumin Pro ExtraCondensed"/>
+          <w:color w:val="0070C0"/>
+          <w:sz w:val="32"/>
+        </w:rPr>
+        <w:t>Theme</w:t>
+      </w:r>
+    </w:p>
+    <w:p>
+      <w:pPr>
+        <w:rPr>
+          <w:rFonts w:ascii="Acumin Pro ExtraCondensed" w:hAnsi="Acumin Pro ExtraCondensed"/>
+          <w:color w:val="0070C0"/>
+          <w:sz w:val="32"/>
+        </w:rPr>
+      </w:pPr>
+      <w:r>
+        <w:rPr>
+          <w:rFonts w:ascii="Calisto MT" w:hAnsi="Calisto MT"/>
+          <w:sz w:val="20"/>
+        </w:rPr>
+        <w:lastRenderedPageBreak/>
+        <w:t xml:space="preserve">The witch has created a protective personality that helps her blend in with the </w:t>
+      </w:r>
+      <w:r>
+        <w:rPr>
+          <w:rFonts w:ascii="Calisto MT" w:hAnsi="Calisto MT"/>
+          <w:sz w:val="20"/>
+        </w:rPr>
+        <w:t xml:space="preserve">other people in the system. She says and does things that make her uncomfortable in order to stay safe. Sometimes she wonders what it would be like if she wasn’t a witch, just because she wouldn’t have to think about being in danger all the time. She has a lot of internal struggles about who she should awaken due to this personal conflict. </w:t>
+      </w:r>
+    </w:p>
+    <w:p>
+      <w:pPr>
+        <w:rPr>
+          <w:rFonts w:ascii="Acumin Pro ExtraCondensed" w:hAnsi="Acumin Pro ExtraCondensed"/>
+          <w:color w:val="0070C0"/>
+          <w:sz w:val="32"/>
+        </w:rPr>
+      </w:pPr>
+      <w:r>
+        <w:rPr>
+          <w:rFonts w:ascii="Acumin Pro ExtraCondensed" w:hAnsi="Acumin Pro ExtraCondensed"/>
+          <w:color w:val="0070C0"/>
+          <w:sz w:val="32"/>
+        </w:rPr>
+        <w:t>Character Desires</w:t>
+      </w:r>
+    </w:p>
+    <w:p>
+      <w:pPr>
+        <w:rPr>
+          <w:rFonts w:ascii="Acumin Pro ExtraCondensed" w:hAnsi="Acumin Pro ExtraCondensed"/>
+          <w:color w:val="0070C0"/>
+          <w:sz w:val="32"/>
+        </w:rPr>
+      </w:pPr>
+      <w:r>
+        <w:rPr>
+          <w:rFonts w:ascii="Calisto MT" w:hAnsi="Calisto MT"/>
+          <w:sz w:val="20"/>
+        </w:rPr>
+        <w:t xml:space="preserve">The Witch is very caring about other people and forms very close personal connections with those she socializes with, in and out of her protective facade. She </w:t>
+      </w:r>
+      <w:r>
+        <w:rPr>
+          <w:rFonts w:ascii="Calisto MT" w:hAnsi="Calisto MT"/>
+          <w:sz w:val="20"/>
+        </w:rPr>
+        <w:t xml:space="preserve">is incredibly passionate about bringing down the </w:t>
       </w:r>
       <w:proofErr w:type="gramStart"/>
       <w:r>
@@ -661,7 +981,7 @@
           <w:rFonts w:ascii="Calisto MT" w:hAnsi="Calisto MT"/>
           <w:sz w:val="20"/>
         </w:rPr>
-        <w:t>actually an</w:t>
+        <w:t>system, and</w:t>
       </w:r>
       <w:proofErr w:type="gramEnd"/>
       <w:r>
@@ -669,163 +989,6 @@
           <w:rFonts w:ascii="Calisto MT" w:hAnsi="Calisto MT"/>
           <w:sz w:val="20"/>
         </w:rPr>
-        <w:t xml:space="preserve"> instance where a person touches those sensations that are locked away. What happens to them feels like magic, but it doesn’t actually </w:t>
-      </w:r>
-      <w:proofErr w:type="gramStart"/>
-      <w:r>
-        <w:rPr>
-          <w:rFonts w:ascii="Calisto MT" w:hAnsi="Calisto MT"/>
-          <w:sz w:val="20"/>
-        </w:rPr>
-        <w:t>effect</w:t>
-      </w:r>
-      <w:proofErr w:type="gramEnd"/>
-      <w:r>
-        <w:rPr>
-          <w:rFonts w:ascii="Calisto MT" w:hAnsi="Calisto MT"/>
-          <w:sz w:val="20"/>
-        </w:rPr>
-        <w:t xml:space="preserve"> anything externally. </w:t>
-      </w:r>
-    </w:p>
-    <w:p>
-      <w:pPr>
-        <w:rPr>
-          <w:rFonts w:ascii="Acumin Pro ExtraCondensed" w:hAnsi="Acumin Pro ExtraCondensed"/>
-          <w:color w:val="0070C0"/>
-          <w:sz w:val="32"/>
-        </w:rPr>
-      </w:pPr>
-      <w:r>
-        <w:rPr>
-          <w:rFonts w:ascii="Calisto MT" w:hAnsi="Calisto MT"/>
-          <w:sz w:val="20"/>
-        </w:rPr>
-        <w:t xml:space="preserve">The witch is part of a network of other witches who connect via the moon. </w:t>
-      </w:r>
-      <w:r>
-        <w:rPr>
-          <w:rFonts w:ascii="Calisto MT" w:hAnsi="Calisto MT"/>
-          <w:sz w:val="20"/>
-        </w:rPr>
-        <w:t>Each one is a person who was awoken by another, the original staying anonymous to maintain safety. The witch stays undercover in order to stay safe from the exploitative systems</w:t>
-      </w:r>
-      <w:r>
-        <w:rPr>
-          <w:rFonts w:ascii="Calisto MT" w:hAnsi="Calisto MT"/>
-          <w:sz w:val="20"/>
-        </w:rPr>
-        <w:t xml:space="preserve"> and for the greater good of being able to awaken other people. </w:t>
-      </w:r>
-    </w:p>
-    <w:p>
-      <w:pPr>
-        <w:rPr>
-          <w:rFonts w:ascii="Acumin Pro ExtraCondensed" w:hAnsi="Acumin Pro ExtraCondensed"/>
-          <w:color w:val="0070C0"/>
-          <w:sz w:val="32"/>
-        </w:rPr>
-      </w:pPr>
-      <w:r>
-        <w:rPr>
-          <w:rFonts w:ascii="Acumin Pro ExtraCondensed" w:hAnsi="Acumin Pro ExtraCondensed"/>
-          <w:color w:val="0070C0"/>
-          <w:sz w:val="32"/>
-        </w:rPr>
-        <w:t xml:space="preserve">Character </w:t>
-      </w:r>
-      <w:r>
-        <w:rPr>
-          <w:rFonts w:ascii="Acumin Pro ExtraCondensed" w:hAnsi="Acumin Pro ExtraCondensed"/>
-          <w:color w:val="0070C0"/>
-          <w:sz w:val="32"/>
-        </w:rPr>
-        <w:t>Theme</w:t>
-      </w:r>
-    </w:p>
-    <w:p>
-      <w:pPr>
-        <w:rPr>
-          <w:rFonts w:ascii="Acumin Pro ExtraCondensed" w:hAnsi="Acumin Pro ExtraCondensed"/>
-          <w:color w:val="0070C0"/>
-          <w:sz w:val="32"/>
-        </w:rPr>
-      </w:pPr>
-      <w:r>
-        <w:rPr>
-          <w:rFonts w:ascii="Calisto MT" w:hAnsi="Calisto MT"/>
-          <w:sz w:val="20"/>
-        </w:rPr>
-        <w:t xml:space="preserve">The witch has created a protective personality that helps her blend in with the </w:t>
-      </w:r>
-      <w:r>
-        <w:rPr>
-          <w:rFonts w:ascii="Calisto MT" w:hAnsi="Calisto MT"/>
-          <w:sz w:val="20"/>
-        </w:rPr>
-        <w:t xml:space="preserve">other people in the system. She says and does things that make her uncomfortable in order to stay safe. Sometimes she wonders what it would be like if she wasn’t a witch, just because she wouldn’t have to think about being in danger all the time. She has a lot of internal struggles about who she should awaken due to this personal conflict. </w:t>
-      </w:r>
-    </w:p>
-    <w:p>
-      <w:pPr>
-        <w:rPr>
-          <w:rFonts w:ascii="Acumin Pro ExtraCondensed" w:hAnsi="Acumin Pro ExtraCondensed"/>
-          <w:color w:val="0070C0"/>
-          <w:sz w:val="32"/>
-        </w:rPr>
-      </w:pPr>
-      <w:r>
-        <w:rPr>
-          <w:rFonts w:ascii="Acumin Pro ExtraCondensed" w:hAnsi="Acumin Pro ExtraCondensed"/>
-          <w:color w:val="0070C0"/>
-          <w:sz w:val="32"/>
-        </w:rPr>
-        <w:t>Character Desires</w:t>
-      </w:r>
-    </w:p>
-    <w:p>
-      <w:pPr>
-        <w:rPr>
-          <w:rFonts w:ascii="Acumin Pro ExtraCondensed" w:hAnsi="Acumin Pro ExtraCondensed"/>
-          <w:color w:val="0070C0"/>
-          <w:sz w:val="32"/>
-        </w:rPr>
-      </w:pPr>
-      <w:r>
-        <w:rPr>
-          <w:rFonts w:ascii="Calisto MT" w:hAnsi="Calisto MT"/>
-          <w:sz w:val="20"/>
-        </w:rPr>
-        <w:t>The</w:t>
-      </w:r>
-      <w:r>
-        <w:rPr>
-          <w:rFonts w:ascii="Calisto MT" w:hAnsi="Calisto MT"/>
-          <w:sz w:val="20"/>
-        </w:rPr>
-        <w:t xml:space="preserve"> Witch is very caring about other people and forms very close personal connections with those she socializes with, in and out of her protective facade. She </w:t>
-      </w:r>
-      <w:r>
-        <w:rPr>
-          <w:rFonts w:ascii="Calisto MT" w:hAnsi="Calisto MT"/>
-          <w:sz w:val="20"/>
-        </w:rPr>
-        <w:t xml:space="preserve">is incredibly passionate about bringing down the </w:t>
-      </w:r>
-      <w:proofErr w:type="gramStart"/>
-      <w:r>
-        <w:rPr>
-          <w:rFonts w:ascii="Calisto MT" w:hAnsi="Calisto MT"/>
-          <w:sz w:val="20"/>
-        </w:rPr>
-        <w:t>system, and</w:t>
-      </w:r>
-      <w:proofErr w:type="gramEnd"/>
-      <w:r>
-        <w:rPr>
-          <w:rFonts w:ascii="Calisto MT" w:hAnsi="Calisto MT"/>
-          <w:sz w:val="20"/>
-        </w:rPr>
         <w:t xml:space="preserve"> struggles at times with maintaining her façade because she wants to resist. She cares about helping people through their pain and problems. </w:t>
       </w:r>
     </w:p>
@@ -859,23 +1022,7 @@
           <w:rFonts w:ascii="Calisto MT" w:hAnsi="Calisto MT"/>
           <w:sz w:val="20"/>
         </w:rPr>
-        <w:t xml:space="preserve">For many, the witch always seems to be there when something is wrong. She is always looking for people to help. However, the witch </w:t>
-      </w:r>
-      <w:proofErr w:type="gramStart"/>
-      <w:r>
-        <w:rPr>
-          <w:rFonts w:ascii="Calisto MT" w:hAnsi="Calisto MT"/>
-          <w:sz w:val="20"/>
-        </w:rPr>
-        <w:t>actually has</w:t>
-      </w:r>
-      <w:proofErr w:type="gramEnd"/>
-      <w:r>
-        <w:rPr>
-          <w:rFonts w:ascii="Calisto MT" w:hAnsi="Calisto MT"/>
-          <w:sz w:val="20"/>
-        </w:rPr>
-        <w:t xml:space="preserve"> a lot of internalized anger and sadness that she keeps pent up to prevent her from revealing her role as a witch. This sometimes comes out in front of other witches. </w:t>
+        <w:t xml:space="preserve">For many, the witch always seems to be there when something is wrong. She is always looking for people to help. However, the witch actually has a lot of internalized anger and sadness that she keeps pent up to prevent her from revealing her role as a witch. This sometimes comes out in front of other witches. </w:t>
       </w:r>
     </w:p>
     <w:p>
@@ -913,23 +1060,7 @@
           <w:rFonts w:ascii="Calisto MT" w:hAnsi="Calisto MT"/>
           <w:sz w:val="20"/>
         </w:rPr>
-        <w:t xml:space="preserve">If Sora from Kingdom Hearts was </w:t>
-      </w:r>
-      <w:proofErr w:type="gramStart"/>
-      <w:r>
-        <w:rPr>
-          <w:rFonts w:ascii="Calisto MT" w:hAnsi="Calisto MT"/>
-          <w:sz w:val="20"/>
-        </w:rPr>
-        <w:t>actually mature</w:t>
-      </w:r>
-      <w:proofErr w:type="gramEnd"/>
-      <w:r>
-        <w:rPr>
-          <w:rFonts w:ascii="Calisto MT" w:hAnsi="Calisto MT"/>
-          <w:sz w:val="20"/>
-        </w:rPr>
-        <w:t xml:space="preserve"> </w:t>
+        <w:t xml:space="preserve">If Sora from Kingdom Hearts was actually mature </w:t>
       </w:r>
     </w:p>
     <w:p>
@@ -1020,7 +1151,6 @@
           <w:rFonts w:ascii="Calisto MT" w:hAnsi="Calisto MT"/>
           <w:u w:val="single"/>
         </w:rPr>
-        <w:lastRenderedPageBreak/>
         <w:t>https://youtu.be/PTlJjQoltp8?t=60</w:t>
       </w:r>
     </w:p>
@@ -1131,8 +1261,6 @@
         </w:rPr>
         <w:t xml:space="preserve"> </w:t>
       </w:r>
-      <w:bookmarkStart w:id="0" w:name="_GoBack"/>
-      <w:bookmarkEnd w:id="0"/>
     </w:p>
     <w:p>
       <w:pPr>
@@ -1536,6 +1664,232 @@
       </w:rPr>
     </w:lvl>
   </w:abstractNum>
+  <w:abstractNum w:abstractNumId="3" w15:restartNumberingAfterBreak="0">
+    <w:nsid w:val="51A01B72"/>
+    <w:multiLevelType w:val="hybridMultilevel"/>
+    <w:tmpl w:val="3506919E"/>
+    <w:lvl w:ilvl="0" w:tplc="04090001">
+      <w:start w:val="1"/>
+      <w:numFmt w:val="bullet"/>
+      <w:lvlText w:val=""/>
+      <w:lvlJc w:val="left"/>
+      <w:pPr>
+        <w:ind w:left="720" w:hanging="360"/>
+      </w:pPr>
+      <w:rPr>
+        <w:rFonts w:ascii="Symbol" w:hAnsi="Symbol" w:hint="default"/>
+      </w:rPr>
+    </w:lvl>
+    <w:lvl w:ilvl="1" w:tplc="04090003" w:tentative="1">
+      <w:start w:val="1"/>
+      <w:numFmt w:val="bullet"/>
+      <w:lvlText w:val="o"/>
+      <w:lvlJc w:val="left"/>
+      <w:pPr>
+        <w:ind w:left="1440" w:hanging="360"/>
+      </w:pPr>
+      <w:rPr>
+        <w:rFonts w:ascii="Courier New" w:hAnsi="Courier New" w:cs="Courier New" w:hint="default"/>
+      </w:rPr>
+    </w:lvl>
+    <w:lvl w:ilvl="2" w:tplc="04090005" w:tentative="1">
+      <w:start w:val="1"/>
+      <w:numFmt w:val="bullet"/>
+      <w:lvlText w:val=""/>
+      <w:lvlJc w:val="left"/>
+      <w:pPr>
+        <w:ind w:left="2160" w:hanging="360"/>
+      </w:pPr>
+      <w:rPr>
+        <w:rFonts w:ascii="Wingdings" w:hAnsi="Wingdings" w:hint="default"/>
+      </w:rPr>
+    </w:lvl>
+    <w:lvl w:ilvl="3" w:tplc="04090001" w:tentative="1">
+      <w:start w:val="1"/>
+      <w:numFmt w:val="bullet"/>
+      <w:lvlText w:val=""/>
+      <w:lvlJc w:val="left"/>
+      <w:pPr>
+        <w:ind w:left="2880" w:hanging="360"/>
+      </w:pPr>
+      <w:rPr>
+        <w:rFonts w:ascii="Symbol" w:hAnsi="Symbol" w:hint="default"/>
+      </w:rPr>
+    </w:lvl>
+    <w:lvl w:ilvl="4" w:tplc="04090003" w:tentative="1">
+      <w:start w:val="1"/>
+      <w:numFmt w:val="bullet"/>
+      <w:lvlText w:val="o"/>
+      <w:lvlJc w:val="left"/>
+      <w:pPr>
+        <w:ind w:left="3600" w:hanging="360"/>
+      </w:pPr>
+      <w:rPr>
+        <w:rFonts w:ascii="Courier New" w:hAnsi="Courier New" w:cs="Courier New" w:hint="default"/>
+      </w:rPr>
+    </w:lvl>
+    <w:lvl w:ilvl="5" w:tplc="04090005" w:tentative="1">
+      <w:start w:val="1"/>
+      <w:numFmt w:val="bullet"/>
+      <w:lvlText w:val=""/>
+      <w:lvlJc w:val="left"/>
+      <w:pPr>
+        <w:ind w:left="4320" w:hanging="360"/>
+      </w:pPr>
+      <w:rPr>
+        <w:rFonts w:ascii="Wingdings" w:hAnsi="Wingdings" w:hint="default"/>
+      </w:rPr>
+    </w:lvl>
+    <w:lvl w:ilvl="6" w:tplc="04090001" w:tentative="1">
+      <w:start w:val="1"/>
+      <w:numFmt w:val="bullet"/>
+      <w:lvlText w:val=""/>
+      <w:lvlJc w:val="left"/>
+      <w:pPr>
+        <w:ind w:left="5040" w:hanging="360"/>
+      </w:pPr>
+      <w:rPr>
+        <w:rFonts w:ascii="Symbol" w:hAnsi="Symbol" w:hint="default"/>
+      </w:rPr>
+    </w:lvl>
+    <w:lvl w:ilvl="7" w:tplc="04090003" w:tentative="1">
+      <w:start w:val="1"/>
+      <w:numFmt w:val="bullet"/>
+      <w:lvlText w:val="o"/>
+      <w:lvlJc w:val="left"/>
+      <w:pPr>
+        <w:ind w:left="5760" w:hanging="360"/>
+      </w:pPr>
+      <w:rPr>
+        <w:rFonts w:ascii="Courier New" w:hAnsi="Courier New" w:cs="Courier New" w:hint="default"/>
+      </w:rPr>
+    </w:lvl>
+    <w:lvl w:ilvl="8" w:tplc="04090005" w:tentative="1">
+      <w:start w:val="1"/>
+      <w:numFmt w:val="bullet"/>
+      <w:lvlText w:val=""/>
+      <w:lvlJc w:val="left"/>
+      <w:pPr>
+        <w:ind w:left="6480" w:hanging="360"/>
+      </w:pPr>
+      <w:rPr>
+        <w:rFonts w:ascii="Wingdings" w:hAnsi="Wingdings" w:hint="default"/>
+      </w:rPr>
+    </w:lvl>
+  </w:abstractNum>
+  <w:abstractNum w:abstractNumId="4" w15:restartNumberingAfterBreak="0">
+    <w:nsid w:val="586E33F6"/>
+    <w:multiLevelType w:val="hybridMultilevel"/>
+    <w:tmpl w:val="293A168C"/>
+    <w:lvl w:ilvl="0" w:tplc="04090001">
+      <w:start w:val="1"/>
+      <w:numFmt w:val="bullet"/>
+      <w:lvlText w:val=""/>
+      <w:lvlJc w:val="left"/>
+      <w:pPr>
+        <w:ind w:left="1440" w:hanging="360"/>
+      </w:pPr>
+      <w:rPr>
+        <w:rFonts w:ascii="Symbol" w:hAnsi="Symbol" w:hint="default"/>
+      </w:rPr>
+    </w:lvl>
+    <w:lvl w:ilvl="1" w:tplc="04090003" w:tentative="1">
+      <w:start w:val="1"/>
+      <w:numFmt w:val="bullet"/>
+      <w:lvlText w:val="o"/>
+      <w:lvlJc w:val="left"/>
+      <w:pPr>
+        <w:ind w:left="2160" w:hanging="360"/>
+      </w:pPr>
+      <w:rPr>
+        <w:rFonts w:ascii="Courier New" w:hAnsi="Courier New" w:cs="Courier New" w:hint="default"/>
+      </w:rPr>
+    </w:lvl>
+    <w:lvl w:ilvl="2" w:tplc="04090005" w:tentative="1">
+      <w:start w:val="1"/>
+      <w:numFmt w:val="bullet"/>
+      <w:lvlText w:val=""/>
+      <w:lvlJc w:val="left"/>
+      <w:pPr>
+        <w:ind w:left="2880" w:hanging="360"/>
+      </w:pPr>
+      <w:rPr>
+        <w:rFonts w:ascii="Wingdings" w:hAnsi="Wingdings" w:hint="default"/>
+      </w:rPr>
+    </w:lvl>
+    <w:lvl w:ilvl="3" w:tplc="04090001" w:tentative="1">
+      <w:start w:val="1"/>
+      <w:numFmt w:val="bullet"/>
+      <w:lvlText w:val=""/>
+      <w:lvlJc w:val="left"/>
+      <w:pPr>
+        <w:ind w:left="3600" w:hanging="360"/>
+      </w:pPr>
+      <w:rPr>
+        <w:rFonts w:ascii="Symbol" w:hAnsi="Symbol" w:hint="default"/>
+      </w:rPr>
+    </w:lvl>
+    <w:lvl w:ilvl="4" w:tplc="04090003" w:tentative="1">
+      <w:start w:val="1"/>
+      <w:numFmt w:val="bullet"/>
+      <w:lvlText w:val="o"/>
+      <w:lvlJc w:val="left"/>
+      <w:pPr>
+        <w:ind w:left="4320" w:hanging="360"/>
+      </w:pPr>
+      <w:rPr>
+        <w:rFonts w:ascii="Courier New" w:hAnsi="Courier New" w:cs="Courier New" w:hint="default"/>
+      </w:rPr>
+    </w:lvl>
+    <w:lvl w:ilvl="5" w:tplc="04090005" w:tentative="1">
+      <w:start w:val="1"/>
+      <w:numFmt w:val="bullet"/>
+      <w:lvlText w:val=""/>
+      <w:lvlJc w:val="left"/>
+      <w:pPr>
+        <w:ind w:left="5040" w:hanging="360"/>
+      </w:pPr>
+      <w:rPr>
+        <w:rFonts w:ascii="Wingdings" w:hAnsi="Wingdings" w:hint="default"/>
+      </w:rPr>
+    </w:lvl>
+    <w:lvl w:ilvl="6" w:tplc="04090001" w:tentative="1">
+      <w:start w:val="1"/>
+      <w:numFmt w:val="bullet"/>
+      <w:lvlText w:val=""/>
+      <w:lvlJc w:val="left"/>
+      <w:pPr>
+        <w:ind w:left="5760" w:hanging="360"/>
+      </w:pPr>
+      <w:rPr>
+        <w:rFonts w:ascii="Symbol" w:hAnsi="Symbol" w:hint="default"/>
+      </w:rPr>
+    </w:lvl>
+    <w:lvl w:ilvl="7" w:tplc="04090003" w:tentative="1">
+      <w:start w:val="1"/>
+      <w:numFmt w:val="bullet"/>
+      <w:lvlText w:val="o"/>
+      <w:lvlJc w:val="left"/>
+      <w:pPr>
+        <w:ind w:left="6480" w:hanging="360"/>
+      </w:pPr>
+      <w:rPr>
+        <w:rFonts w:ascii="Courier New" w:hAnsi="Courier New" w:cs="Courier New" w:hint="default"/>
+      </w:rPr>
+    </w:lvl>
+    <w:lvl w:ilvl="8" w:tplc="04090005" w:tentative="1">
+      <w:start w:val="1"/>
+      <w:numFmt w:val="bullet"/>
+      <w:lvlText w:val=""/>
+      <w:lvlJc w:val="left"/>
+      <w:pPr>
+        <w:ind w:left="7200" w:hanging="360"/>
+      </w:pPr>
+      <w:rPr>
+        <w:rFonts w:ascii="Wingdings" w:hAnsi="Wingdings" w:hint="default"/>
+      </w:rPr>
+    </w:lvl>
+  </w:abstractNum>
   <w:num w:numId="1">
     <w:abstractNumId w:val="0"/>
   </w:num>
@@ -1545,6 +1899,12 @@
   <w:num w:numId="3">
     <w:abstractNumId w:val="1"/>
   </w:num>
+  <w:num w:numId="4">
+    <w:abstractNumId w:val="3"/>
+  </w:num>
+  <w:num w:numId="5">
+    <w:abstractNumId w:val="4"/>
+  </w:num>
 </w:numbering>
 </file>
 
@@ -1565,7 +1925,7 @@
       </w:pPr>
     </w:pPrDefault>
   </w:docDefaults>
-  <w:latentStyles w:defLockedState="0" w:defUIPriority="99" w:defSemiHidden="0" w:defUnhideWhenUsed="0" w:defQFormat="0" w:count="376">
+  <w:latentStyles w:defLockedState="0" w:defUIPriority="99" w:defSemiHidden="0" w:defUnhideWhenUsed="0" w:defQFormat="0" w:count="375">
     <w:lsdException w:name="Normal" w:uiPriority="0" w:qFormat="1"/>
     <w:lsdException w:name="heading 1" w:uiPriority="9" w:qFormat="1"/>
     <w:lsdException w:name="heading 2" w:semiHidden="1" w:uiPriority="9" w:unhideWhenUsed="1" w:qFormat="1"/>
@@ -1941,7 +2301,6 @@
     <w:lsdException w:name="Smart Hyperlink" w:semiHidden="1" w:unhideWhenUsed="1"/>
     <w:lsdException w:name="Hashtag" w:semiHidden="1" w:unhideWhenUsed="1"/>
     <w:lsdException w:name="Unresolved Mention" w:semiHidden="1" w:unhideWhenUsed="1"/>
-    <w:lsdException w:name="Smart Link" w:semiHidden="1" w:unhideWhenUsed="1"/>
   </w:latentStyles>
   <w:style w:type="paragraph" w:default="1" w:styleId="Normal">
     <w:name w:val="Normal"/>

</xml_diff>

<commit_message>
Colleen Comment/reference to character notes
</commit_message>
<xml_diff>
--- a/Character Notes .docx
+++ b/Character Notes .docx
@@ -350,6 +350,41 @@
     </w:p>
     <w:p>
       <w:pPr>
+        <w:rPr>
+          <w:rFonts w:ascii="Acumin Pro ExtraCondensed" w:hAnsi="Acumin Pro ExtraCondensed"/>
+          <w:color w:val="0070C0"/>
+          <w:sz w:val="32"/>
+        </w:rPr>
+      </w:pPr>
+      <w:r>
+        <w:rPr>
+          <w:rFonts w:ascii="Acumin Pro ExtraCondensed" w:hAnsi="Acumin Pro ExtraCondensed"/>
+          <w:color w:val="0070C0"/>
+          <w:sz w:val="32"/>
+        </w:rPr>
+        <w:t>References</w:t>
+      </w:r>
+    </w:p>
+    <w:p>
+      <w:pPr>
+        <w:rPr>
+          <w:rFonts w:ascii="Acumin Pro ExtraCondensed" w:hAnsi="Acumin Pro ExtraCondensed"/>
+          <w:color w:val="0070C0"/>
+          <w:sz w:val="32"/>
+        </w:rPr>
+      </w:pPr>
+      <w:bookmarkStart w:id="1" w:name="_GoBack"/>
+      <w:bookmarkEnd w:id="1"/>
+      <w:r>
+        <w:rPr>
+          <w:rFonts w:ascii="Calisto MT" w:hAnsi="Calisto MT"/>
+          <w:sz w:val="20"/>
+        </w:rPr>
+        <w:t>https://en.wikipedia.org/wiki/Majestic_(video_game)</w:t>
+      </w:r>
+    </w:p>
+    <w:p>
+      <w:pPr>
         <w:pStyle w:val="Heading2"/>
         <w:ind w:firstLine="720"/>
         <w:rPr>
@@ -399,6 +434,7 @@
           <w:rFonts w:ascii="Calisto MT" w:hAnsi="Calisto MT"/>
           <w:sz w:val="20"/>
         </w:rPr>
+        <w:lastRenderedPageBreak/>
         <w:t>The</w:t>
       </w:r>
     </w:p>
@@ -432,7 +468,6 @@
           <w:rFonts w:ascii="Calisto MT" w:hAnsi="Calisto MT"/>
           <w:sz w:val="20"/>
         </w:rPr>
-        <w:lastRenderedPageBreak/>
         <w:t>The</w:t>
       </w:r>
     </w:p>
@@ -923,6 +958,7 @@
           <w:rFonts w:ascii="Calisto MT" w:hAnsi="Calisto MT"/>
           <w:sz w:val="20"/>
         </w:rPr>
+        <w:lastRenderedPageBreak/>
         <w:t xml:space="preserve">The witch has created a protective personality that helps her blend in with the </w:t>
       </w:r>
       <w:r>
@@ -947,7 +983,6 @@
           <w:color w:val="0070C0"/>
           <w:sz w:val="32"/>
         </w:rPr>
-        <w:lastRenderedPageBreak/>
         <w:t>Character Desires</w:t>
       </w:r>
     </w:p>
@@ -1432,6 +1467,7 @@
           <w:rFonts w:ascii="Calisto MT" w:hAnsi="Calisto MT"/>
           <w:sz w:val="20"/>
         </w:rPr>
+        <w:lastRenderedPageBreak/>
         <w:t xml:space="preserve">Everyone closes their </w:t>
       </w:r>
       <w:proofErr w:type="gramStart"/>
@@ -1524,7 +1560,6 @@
           <w:rFonts w:ascii="Calisto MT" w:hAnsi="Calisto MT"/>
           <w:sz w:val="20"/>
         </w:rPr>
-        <w:lastRenderedPageBreak/>
         <w:t>Then curl into a ball, the mat encapsulating you.</w:t>
       </w:r>
     </w:p>
@@ -1745,8 +1780,6 @@
         </w:rPr>
         <w:t xml:space="preserve">until the orientation phase later. </w:t>
       </w:r>
-      <w:bookmarkStart w:id="1" w:name="_GoBack"/>
-      <w:bookmarkEnd w:id="1"/>
     </w:p>
     <w:p/>
     <w:p>
@@ -1798,6 +1831,50 @@
         </w:rPr>
         <w:t xml:space="preserve">Does the witch only awaken people during the full moon? Does the moon work the same way as our moon? </w:t>
       </w:r>
+    </w:p>
+    <w:p>
+      <w:pPr>
+        <w:rPr>
+          <w:sz w:val="32"/>
+        </w:rPr>
+      </w:pPr>
+    </w:p>
+    <w:p>
+      <w:pPr>
+        <w:rPr>
+          <w:rFonts w:ascii="Acumin Pro ExtraCondensed" w:hAnsi="Acumin Pro ExtraCondensed"/>
+          <w:color w:val="0070C0"/>
+          <w:sz w:val="32"/>
+        </w:rPr>
+      </w:pPr>
+      <w:r>
+        <w:rPr>
+          <w:rFonts w:ascii="Acumin Pro ExtraCondensed" w:hAnsi="Acumin Pro ExtraCondensed"/>
+          <w:color w:val="0070C0"/>
+          <w:sz w:val="32"/>
+        </w:rPr>
+        <w:t>References</w:t>
+      </w:r>
+    </w:p>
+    <w:p>
+      <w:pPr>
+        <w:rPr>
+          <w:rFonts w:ascii="Calisto MT" w:hAnsi="Calisto MT"/>
+          <w:sz w:val="20"/>
+          <w:szCs w:val="20"/>
+        </w:rPr>
+      </w:pPr>
+      <w:hyperlink r:id="rId9" w:history="1">
+        <w:r>
+          <w:rPr>
+            <w:rStyle w:val="Hyperlink"/>
+            <w:rFonts w:ascii="Calisto MT" w:hAnsi="Calisto MT"/>
+            <w:sz w:val="20"/>
+            <w:szCs w:val="20"/>
+          </w:rPr>
+          <w:t>https://buriedwithoutceremony.com/variations-on-your-body</w:t>
+        </w:r>
+      </w:hyperlink>
     </w:p>
     <w:p>
       <w:pPr>

</xml_diff>